<commit_message>
added admin login and product order
</commit_message>
<xml_diff>
--- a/laravel ecom.docx
+++ b/laravel ecom.docx
@@ -194,10 +194,19 @@
         </w:numPr>
       </w:pPr>
       <w:r>
-        <w:t>user_type</w:t>
-      </w:r>
-      <w:r>
-        <w:t xml:space="preserve"> =  guest or real user</w:t>
+        <w:t>In_voice</w:t>
+      </w:r>
+    </w:p>
+    <w:p>
+      <w:pPr>
+        <w:pStyle w:val="ListParagraph"/>
+        <w:numPr>
+          <w:ilvl w:val="1"/>
+          <w:numId w:val="1"/>
+        </w:numPr>
+      </w:pPr>
+      <w:r>
+        <w:t>user_type =  guest or real user</w:t>
       </w:r>
     </w:p>
     <w:p>
@@ -228,63 +237,75 @@
       <w:pPr>
         <w:pStyle w:val="ListParagraph"/>
         <w:numPr>
-          <w:ilvl w:val="0"/>
-          <w:numId w:val="1"/>
-        </w:numPr>
-      </w:pPr>
-      <w:r>
-        <w:t>Address</w:t>
-      </w:r>
-    </w:p>
-    <w:p>
-      <w:pPr>
-        <w:pStyle w:val="ListParagraph"/>
-        <w:numPr>
-          <w:ilvl w:val="1"/>
-          <w:numId w:val="1"/>
-        </w:numPr>
-      </w:pPr>
-      <w:r>
-        <w:t>Id</w:t>
-      </w:r>
-    </w:p>
-    <w:p>
-      <w:pPr>
-        <w:pStyle w:val="ListParagraph"/>
-        <w:numPr>
-          <w:ilvl w:val="1"/>
-          <w:numId w:val="1"/>
-        </w:numPr>
-      </w:pPr>
-      <w:r>
-        <w:t>User_id</w:t>
-      </w:r>
-    </w:p>
-    <w:p>
-      <w:pPr>
-        <w:pStyle w:val="ListParagraph"/>
-        <w:numPr>
-          <w:ilvl w:val="1"/>
-          <w:numId w:val="1"/>
-        </w:numPr>
-      </w:pPr>
-      <w:r>
-        <w:t>Billing Address</w:t>
-      </w:r>
-    </w:p>
-    <w:p>
-      <w:pPr>
-        <w:pStyle w:val="ListParagraph"/>
-        <w:numPr>
-          <w:ilvl w:val="1"/>
-          <w:numId w:val="1"/>
-        </w:numPr>
-      </w:pPr>
-      <w:r>
-        <w:t>Shiping Address</w:t>
+          <w:ilvl w:val="1"/>
+          <w:numId w:val="1"/>
+        </w:numPr>
+      </w:pPr>
+      <w:r>
+        <w:t>order_item</w:t>
       </w:r>
       <w:bookmarkStart w:id="0" w:name="_GoBack"/>
       <w:bookmarkEnd w:id="0"/>
+    </w:p>
+    <w:p>
+      <w:pPr>
+        <w:pStyle w:val="ListParagraph"/>
+        <w:numPr>
+          <w:ilvl w:val="0"/>
+          <w:numId w:val="1"/>
+        </w:numPr>
+      </w:pPr>
+      <w:r>
+        <w:t>Address</w:t>
+      </w:r>
+    </w:p>
+    <w:p>
+      <w:pPr>
+        <w:pStyle w:val="ListParagraph"/>
+        <w:numPr>
+          <w:ilvl w:val="1"/>
+          <w:numId w:val="1"/>
+        </w:numPr>
+      </w:pPr>
+      <w:r>
+        <w:t>Id</w:t>
+      </w:r>
+    </w:p>
+    <w:p>
+      <w:pPr>
+        <w:pStyle w:val="ListParagraph"/>
+        <w:numPr>
+          <w:ilvl w:val="1"/>
+          <w:numId w:val="1"/>
+        </w:numPr>
+      </w:pPr>
+      <w:r>
+        <w:t>User_id</w:t>
+      </w:r>
+    </w:p>
+    <w:p>
+      <w:pPr>
+        <w:pStyle w:val="ListParagraph"/>
+        <w:numPr>
+          <w:ilvl w:val="1"/>
+          <w:numId w:val="1"/>
+        </w:numPr>
+      </w:pPr>
+      <w:r>
+        <w:t>Billing Address</w:t>
+      </w:r>
+    </w:p>
+    <w:p>
+      <w:pPr>
+        <w:pStyle w:val="ListParagraph"/>
+        <w:numPr>
+          <w:ilvl w:val="1"/>
+          <w:numId w:val="1"/>
+        </w:numPr>
+      </w:pPr>
+      <w:r>
+        <w:t>Shiping Address</w:t>
+      </w:r>
     </w:p>
     <w:sectPr>
       <w:pgSz w:w="12240" w:h="15840"/>

</xml_diff>